<commit_message>
update the readme and the pdf added
</commit_message>
<xml_diff>
--- a/projectsnaps.docx
+++ b/projectsnaps.docx
@@ -2,68 +2,211 @@
 <file path=word/document.xml><?xml version="1.0" encoding="utf-8"?>
 <w:document xmlns:wpc="http://schemas.microsoft.com/office/word/2010/wordprocessingCanvas" xmlns:cx="http://schemas.microsoft.com/office/drawing/2014/chartex" xmlns:cx1="http://schemas.microsoft.com/office/drawing/2015/9/8/chartex" xmlns:cx2="http://schemas.microsoft.com/office/drawing/2015/10/21/chartex" xmlns:cx3="http://schemas.microsoft.com/office/drawing/2016/5/9/chartex" xmlns:cx4="http://schemas.microsoft.com/office/drawing/2016/5/10/chartex" xmlns:cx5="http://schemas.microsoft.com/office/drawing/2016/5/11/chartex" xmlns:cx6="http://schemas.microsoft.com/office/drawing/2016/5/12/chartex" xmlns:cx7="http://schemas.microsoft.com/office/drawing/2016/5/13/chartex" xmlns:cx8="http://schemas.microsoft.com/office/drawing/2016/5/14/chartex" xmlns:mc="http://schemas.openxmlformats.org/markup-compatibility/2006" xmlns:aink="http://schemas.microsoft.com/office/drawing/2016/ink" xmlns:am3d="http://schemas.microsoft.com/office/drawing/2017/model3d" xmlns:o="urn:schemas-microsoft-com:office:office" xmlns:oel="http://schemas.microsoft.com/office/2019/extlst" xmlns:r="http://schemas.openxmlformats.org/officeDocument/2006/relationships" xmlns:m="http://schemas.openxmlformats.org/officeDocument/2006/math" xmlns:v="urn:schemas-microsoft-com:vml" xmlns:wp14="http://schemas.microsoft.com/office/word/2010/wordprocessingDrawing" xmlns:wp="http://schemas.openxmlformats.org/drawingml/2006/wordprocessingDrawing" xmlns:w10="urn:schemas-microsoft-com:office:word" xmlns:w="http://schemas.openxmlformats.org/wordprocessingml/2006/main" xmlns:w14="http://schemas.microsoft.com/office/word/2010/wordml" xmlns:w15="http://schemas.microsoft.com/office/word/2012/wordml" xmlns:w16cex="http://schemas.microsoft.com/office/word/2018/wordml/cex" xmlns:w16cid="http://schemas.microsoft.com/office/word/2016/wordml/cid" xmlns:w16="http://schemas.microsoft.com/office/word/2018/wordml" xmlns:w16du="http://schemas.microsoft.com/office/word/2023/wordml/word16du" xmlns:w16sdtdh="http://schemas.microsoft.com/office/word/2020/wordml/sdtdatahash" xmlns:w16sdtfl="http://schemas.microsoft.com/office/word/2024/wordml/sdtformatlock" xmlns:w16se="http://schemas.microsoft.com/office/word/2015/wordml/symex" xmlns:wpg="http://schemas.microsoft.com/office/word/2010/wordprocessingGroup" xmlns:wpi="http://schemas.microsoft.com/office/word/2010/wordprocessingInk" xmlns:wne="http://schemas.microsoft.com/office/word/2006/wordml" xmlns:wps="http://schemas.microsoft.com/office/word/2010/wordprocessingShape" mc:Ignorable="w14 w15 w16se w16cid w16 w16cex w16sdtdh w16sdtfl w16du wp14">
   <w:body>
-    <w:p/>
-    <w:p>
-      <w:r>
-        <w:t xml:space="preserve">TEAM LEADER NAME – PRIYANSHI AGRAWAL </w:t>
-      </w:r>
-    </w:p>
-    <w:p>
+    <w:p>
+      <w:pPr>
+        <w:jc w:val="center"/>
+        <w:rPr>
+          <w:b/>
+          <w:bCs/>
+          <w:i/>
+          <w:iCs/>
+          <w:sz w:val="36"/>
+          <w:szCs w:val="36"/>
+        </w:rPr>
+      </w:pPr>
+      <w:r>
+        <w:rPr>
+          <w:b/>
+          <w:bCs/>
+          <w:i/>
+          <w:iCs/>
+          <w:sz w:val="36"/>
+          <w:szCs w:val="36"/>
+        </w:rPr>
+        <w:t>MINI PROJECT</w:t>
+      </w:r>
+    </w:p>
+    <w:p>
+      <w:pPr>
+        <w:jc w:val="center"/>
+        <w:rPr>
+          <w:b/>
+          <w:bCs/>
+          <w:i/>
+          <w:iCs/>
+          <w:sz w:val="36"/>
+          <w:szCs w:val="36"/>
+        </w:rPr>
+      </w:pPr>
+      <w:r>
+        <w:rPr>
+          <w:b/>
+          <w:bCs/>
+          <w:i/>
+          <w:iCs/>
+          <w:sz w:val="36"/>
+          <w:szCs w:val="36"/>
+        </w:rPr>
+        <w:t>AI GAME</w:t>
+      </w:r>
+    </w:p>
+    <w:p>
+      <w:pPr>
+        <w:jc w:val="center"/>
+        <w:rPr>
+          <w:b/>
+          <w:bCs/>
+          <w:i/>
+          <w:iCs/>
+          <w:sz w:val="36"/>
+          <w:szCs w:val="36"/>
+        </w:rPr>
+      </w:pPr>
+      <w:r>
+        <w:rPr>
+          <w:b/>
+          <w:bCs/>
+          <w:i/>
+          <w:iCs/>
+          <w:sz w:val="36"/>
+          <w:szCs w:val="36"/>
+        </w:rPr>
+        <w:t>Reinforcement Learning Game Suite</w:t>
+      </w:r>
+    </w:p>
+    <w:p>
+      <w:pPr>
+        <w:jc w:val="center"/>
+        <w:rPr>
+          <w:b/>
+          <w:bCs/>
+          <w:i/>
+          <w:iCs/>
+          <w:sz w:val="36"/>
+          <w:szCs w:val="36"/>
+        </w:rPr>
+      </w:pPr>
+    </w:p>
+    <w:p>
+      <w:pPr>
+        <w:jc w:val="center"/>
+      </w:pPr>
+      <w:r>
+        <w:t>TEAM LEADER NAME – PRIYANSHI AGRAWAL</w:t>
+      </w:r>
+    </w:p>
+    <w:p>
+      <w:pPr>
+        <w:jc w:val="center"/>
+      </w:pPr>
       <w:r>
         <w:t>ROLL NO – 2301CS90</w:t>
       </w:r>
     </w:p>
-    <w:p/>
-    <w:p>
+    <w:p>
+      <w:pPr>
+        <w:jc w:val="center"/>
+      </w:pPr>
+    </w:p>
+    <w:p>
+      <w:pPr>
+        <w:jc w:val="center"/>
+      </w:pPr>
       <w:r>
         <w:t>MEMBER 2 NAME – MANVITHA REDDY</w:t>
       </w:r>
     </w:p>
     <w:p>
+      <w:pPr>
+        <w:jc w:val="center"/>
+      </w:pPr>
       <w:r>
         <w:t>ROLL NO – 2301CS29</w:t>
       </w:r>
     </w:p>
-    <w:p/>
-    <w:p>
+    <w:p>
+      <w:pPr>
+        <w:jc w:val="center"/>
+      </w:pPr>
+    </w:p>
+    <w:p>
+      <w:pPr>
+        <w:jc w:val="center"/>
+      </w:pPr>
       <w:r>
         <w:t>MEMBER 3 NAME – SHIKSHA RAGINEE</w:t>
       </w:r>
     </w:p>
     <w:p>
+      <w:pPr>
+        <w:jc w:val="center"/>
+      </w:pPr>
       <w:r>
         <w:t>ROLL NO – 2301AI13</w:t>
       </w:r>
     </w:p>
-    <w:p/>
-    <w:p>
-      <w:r>
-        <w:t xml:space="preserve">MEMBER 4 NAME – GOMPA VASAVI </w:t>
-      </w:r>
-    </w:p>
-    <w:p>
+    <w:p>
+      <w:pPr>
+        <w:jc w:val="center"/>
+      </w:pPr>
+    </w:p>
+    <w:p>
+      <w:pPr>
+        <w:jc w:val="center"/>
+      </w:pPr>
+      <w:r>
+        <w:t>MEMBER 4 NAME – GOMPA VASAVI</w:t>
+      </w:r>
+    </w:p>
+    <w:p>
+      <w:pPr>
+        <w:jc w:val="center"/>
+      </w:pPr>
       <w:r>
         <w:t>ROLL NO – 2301AI43</w:t>
       </w:r>
     </w:p>
-    <w:p/>
-    <w:p>
-      <w:r>
-        <w:t>MEMBER 5 NAME – PREETHI</w:t>
-      </w:r>
-    </w:p>
-    <w:p>
+    <w:p>
+      <w:pPr>
+        <w:jc w:val="center"/>
+      </w:pPr>
+    </w:p>
+    <w:p>
+      <w:pPr>
+        <w:jc w:val="center"/>
+      </w:pPr>
+      <w:r>
+        <w:t xml:space="preserve">MEMBER 5 NAME – </w:t>
+      </w:r>
+      <w:r>
+        <w:t>PREETI KUMARI</w:t>
+      </w:r>
+    </w:p>
+    <w:p>
+      <w:pPr>
+        <w:jc w:val="center"/>
+      </w:pPr>
       <w:r>
         <w:t>ROLL NO – 2301AI17</w:t>
       </w:r>
     </w:p>
-    <w:p/>
-    <w:p>
-      <w:r>
-        <w:t xml:space="preserve">MEMBER 6 NAME – GURU SAI BHASKARI </w:t>
-      </w:r>
-    </w:p>
-    <w:p>
+    <w:p>
+      <w:pPr>
+        <w:jc w:val="center"/>
+      </w:pPr>
+    </w:p>
+    <w:p>
+      <w:pPr>
+        <w:jc w:val="center"/>
+      </w:pPr>
+      <w:r>
+        <w:t>MEMBER 6 NAME – GURU SAI BHASKARI</w:t>
+      </w:r>
+    </w:p>
+    <w:p>
+      <w:pPr>
+        <w:jc w:val="center"/>
+      </w:pPr>
       <w:r>
         <w:t>ROLL NO – 2301AI19</w:t>
       </w:r>
@@ -78,6 +221,9 @@
     </w:p>
     <w:p>
       <w:r>
+        <w:rPr>
+          <w:noProof/>
+        </w:rPr>
         <w:lastRenderedPageBreak/>
         <w:drawing>
           <wp:anchor distT="0" distB="0" distL="114300" distR="114300" simplePos="0" relativeHeight="251673600" behindDoc="1" locked="0" layoutInCell="1" allowOverlap="1" wp14:anchorId="1837594F" wp14:editId="37CA3D84">
@@ -148,6 +294,9 @@
     </w:p>
     <w:p>
       <w:r>
+        <w:rPr>
+          <w:noProof/>
+        </w:rPr>
         <w:lastRenderedPageBreak/>
         <w:drawing>
           <wp:anchor distT="0" distB="0" distL="114300" distR="114300" simplePos="0" relativeHeight="251674624" behindDoc="1" locked="0" layoutInCell="1" allowOverlap="1" wp14:anchorId="6F02CDBB" wp14:editId="6BD37183">
@@ -214,6 +363,9 @@
     </w:p>
     <w:p>
       <w:r>
+        <w:rPr>
+          <w:noProof/>
+        </w:rPr>
         <w:lastRenderedPageBreak/>
         <w:drawing>
           <wp:anchor distT="0" distB="0" distL="114300" distR="114300" simplePos="0" relativeHeight="251675648" behindDoc="1" locked="0" layoutInCell="1" allowOverlap="1" wp14:anchorId="4187712B" wp14:editId="143CCDAA">
@@ -279,6 +431,9 @@
     </w:p>
     <w:p>
       <w:r>
+        <w:rPr>
+          <w:noProof/>
+        </w:rPr>
         <w:lastRenderedPageBreak/>
         <w:drawing>
           <wp:anchor distT="0" distB="0" distL="114300" distR="114300" simplePos="0" relativeHeight="251658240" behindDoc="1" locked="0" layoutInCell="1" allowOverlap="1" wp14:anchorId="6ADE69EE" wp14:editId="2A809E9A">
@@ -331,15 +486,7 @@
         </w:drawing>
       </w:r>
       <w:r>
-        <w:t>GAME 1 – cliff climbing—</w:t>
-      </w:r>
-      <w:proofErr w:type="spellStart"/>
-      <w:r>
-        <w:t>sarsa</w:t>
-      </w:r>
-      <w:proofErr w:type="spellEnd"/>
-      <w:r>
-        <w:t xml:space="preserve"> algorithm</w:t>
+        <w:t>GAME 1 – cliff climbing—sarsa algorithm</w:t>
       </w:r>
     </w:p>
     <w:p/>
@@ -654,6 +801,9 @@
     <w:p/>
     <w:p>
       <w:r>
+        <w:rPr>
+          <w:noProof/>
+        </w:rPr>
         <w:lastRenderedPageBreak/>
         <w:drawing>
           <wp:anchor distT="0" distB="0" distL="114300" distR="114300" simplePos="0" relativeHeight="251684864" behindDoc="1" locked="0" layoutInCell="1" allowOverlap="1" wp14:anchorId="0EAF5F91" wp14:editId="4E8BDAFD">
@@ -718,13 +868,7 @@
         <w:t xml:space="preserve"> </w:t>
       </w:r>
       <w:r>
-        <w:t>E 1 – cliff climbing—</w:t>
-      </w:r>
-      <w:r>
-        <w:t>Q learning</w:t>
-      </w:r>
-      <w:r>
-        <w:t xml:space="preserve"> algorithm</w:t>
+        <w:t>E 1 – cliff climbing—Q learning algorithm</w:t>
       </w:r>
     </w:p>
     <w:p/>
@@ -1030,6 +1174,9 @@
         </w:rPr>
       </w:pPr>
       <w:r>
+        <w:rPr>
+          <w:noProof/>
+        </w:rPr>
         <w:drawing>
           <wp:anchor distT="0" distB="0" distL="114300" distR="114300" simplePos="0" relativeHeight="251676672" behindDoc="1" locked="0" layoutInCell="1" allowOverlap="1" wp14:anchorId="6CE1F204" wp14:editId="58904220">
             <wp:simplePos x="0" y="0"/>
@@ -1138,6 +1285,9 @@
     </w:p>
     <w:p>
       <w:r>
+        <w:rPr>
+          <w:noProof/>
+        </w:rPr>
         <w:lastRenderedPageBreak/>
         <w:drawing>
           <wp:anchor distT="0" distB="0" distL="114300" distR="114300" simplePos="0" relativeHeight="251677696" behindDoc="1" locked="0" layoutInCell="1" allowOverlap="1" wp14:anchorId="22CD55FA" wp14:editId="2D75E99E">
@@ -1203,6 +1353,9 @@
     </w:p>
     <w:p>
       <w:r>
+        <w:rPr>
+          <w:noProof/>
+        </w:rPr>
         <w:lastRenderedPageBreak/>
         <w:drawing>
           <wp:anchor distT="0" distB="0" distL="114300" distR="114300" simplePos="0" relativeHeight="251663360" behindDoc="1" locked="0" layoutInCell="1" allowOverlap="1" wp14:anchorId="392CB6D2" wp14:editId="4E944496">
@@ -1704,6 +1857,9 @@
     </w:p>
     <w:p>
       <w:r>
+        <w:rPr>
+          <w:noProof/>
+        </w:rPr>
         <w:lastRenderedPageBreak/>
         <w:drawing>
           <wp:anchor distT="0" distB="0" distL="114300" distR="114300" simplePos="0" relativeHeight="251678720" behindDoc="1" locked="0" layoutInCell="1" allowOverlap="1" wp14:anchorId="737AA2F3" wp14:editId="667075B7">
@@ -1773,6 +1929,9 @@
     </w:p>
     <w:p>
       <w:r>
+        <w:rPr>
+          <w:noProof/>
+        </w:rPr>
         <w:lastRenderedPageBreak/>
         <w:drawing>
           <wp:anchor distT="0" distB="0" distL="114300" distR="114300" simplePos="0" relativeHeight="251679744" behindDoc="1" locked="0" layoutInCell="1" allowOverlap="1" wp14:anchorId="75052547" wp14:editId="1B123D6E">
@@ -1838,6 +1997,9 @@
     </w:p>
     <w:p>
       <w:r>
+        <w:rPr>
+          <w:noProof/>
+        </w:rPr>
         <w:lastRenderedPageBreak/>
         <w:drawing>
           <wp:anchor distT="0" distB="0" distL="114300" distR="114300" simplePos="0" relativeHeight="251667456" behindDoc="1" locked="0" layoutInCell="1" allowOverlap="1" wp14:anchorId="43F285E5" wp14:editId="09287419">
@@ -1939,6 +2101,9 @@
     <w:p/>
     <w:p>
       <w:r>
+        <w:rPr>
+          <w:noProof/>
+        </w:rPr>
         <w:lastRenderedPageBreak/>
         <w:drawing>
           <wp:anchor distT="0" distB="0" distL="114300" distR="114300" simplePos="0" relativeHeight="251668480" behindDoc="1" locked="0" layoutInCell="1" allowOverlap="1" wp14:anchorId="29A66633" wp14:editId="51E2DB8E">
@@ -2026,6 +2191,9 @@
     <w:p/>
     <w:p>
       <w:r>
+        <w:rPr>
+          <w:noProof/>
+        </w:rPr>
         <w:lastRenderedPageBreak/>
         <w:drawing>
           <wp:anchor distT="0" distB="0" distL="114300" distR="114300" simplePos="0" relativeHeight="251669504" behindDoc="1" locked="0" layoutInCell="1" allowOverlap="1" wp14:anchorId="15A87E89" wp14:editId="5C9FF6CE">
@@ -2367,6 +2535,9 @@
     </w:p>
     <w:p>
       <w:r>
+        <w:rPr>
+          <w:noProof/>
+        </w:rPr>
         <w:drawing>
           <wp:anchor distT="0" distB="0" distL="114300" distR="114300" simplePos="0" relativeHeight="251680768" behindDoc="1" locked="0" layoutInCell="1" allowOverlap="1" wp14:anchorId="4E067F33" wp14:editId="2FCCAC7B">
             <wp:simplePos x="0" y="0"/>
@@ -2432,6 +2603,9 @@
     </w:p>
     <w:p>
       <w:r>
+        <w:rPr>
+          <w:noProof/>
+        </w:rPr>
         <w:lastRenderedPageBreak/>
         <w:drawing>
           <wp:anchor distT="0" distB="0" distL="114300" distR="114300" simplePos="0" relativeHeight="251681792" behindDoc="1" locked="0" layoutInCell="1" allowOverlap="1" wp14:anchorId="04B2D6F0" wp14:editId="55E44BAA">
@@ -2497,6 +2671,9 @@
     </w:p>
     <w:p>
       <w:r>
+        <w:rPr>
+          <w:noProof/>
+        </w:rPr>
         <w:lastRenderedPageBreak/>
         <w:drawing>
           <wp:anchor distT="0" distB="0" distL="114300" distR="114300" simplePos="0" relativeHeight="251682816" behindDoc="1" locked="0" layoutInCell="1" allowOverlap="1" wp14:anchorId="1B0D6EDB" wp14:editId="2893962C">
@@ -2562,6 +2739,9 @@
     </w:p>
     <w:p>
       <w:r>
+        <w:rPr>
+          <w:noProof/>
+        </w:rPr>
         <w:lastRenderedPageBreak/>
         <w:drawing>
           <wp:anchor distT="0" distB="0" distL="114300" distR="114300" simplePos="0" relativeHeight="251683840" behindDoc="1" locked="0" layoutInCell="1" allowOverlap="1" wp14:anchorId="2306AC86" wp14:editId="1632403E">
@@ -2627,6 +2807,9 @@
     </w:p>
     <w:p>
       <w:r>
+        <w:rPr>
+          <w:noProof/>
+        </w:rPr>
         <w:lastRenderedPageBreak/>
         <w:drawing>
           <wp:anchor distT="0" distB="0" distL="114300" distR="114300" simplePos="0" relativeHeight="251689984" behindDoc="1" locked="0" layoutInCell="1" allowOverlap="1" wp14:anchorId="22760761" wp14:editId="1859D92B">
@@ -2685,24 +2868,15 @@
         </w:drawing>
       </w:r>
       <w:r>
-        <w:t>G</w:t>
-      </w:r>
-      <w:r>
-        <w:t>AME 3</w:t>
+        <w:t>GAME 3</w:t>
       </w:r>
       <w:proofErr w:type="gramStart"/>
       <w:r>
-        <w:t xml:space="preserve">--  </w:t>
-      </w:r>
-      <w:r>
-        <w:t>MOUNTAIN</w:t>
+        <w:t>--  MOUNTAIN</w:t>
       </w:r>
       <w:proofErr w:type="gramEnd"/>
       <w:r>
-        <w:t xml:space="preserve"> CAR</w:t>
-      </w:r>
-      <w:r>
-        <w:t xml:space="preserve">– </w:t>
+        <w:t xml:space="preserve"> CAR– </w:t>
       </w:r>
     </w:p>
     <w:p/>
@@ -3494,7 +3668,6 @@
   <w:style w:type="character" w:default="1" w:styleId="DefaultParagraphFont">
     <w:name w:val="Default Paragraph Font"/>
     <w:uiPriority w:val="1"/>
-    <w:semiHidden/>
     <w:unhideWhenUsed/>
   </w:style>
   <w:style w:type="table" w:default="1" w:styleId="TableNormal">

</xml_diff>